<commit_message>
Still need to finish problems 5, 8, and 9.
</commit_message>
<xml_diff>
--- a/code/HW-04.docx
+++ b/code/HW-04.docx
@@ -694,7 +694,7 @@
         <w:pStyle w:val="BodyText"/>
       </w:pPr>
       <w:r>
-        <w:t xml:space="preserve">Null: The length of a trout perch is not a significant predictor of its weight.</w:t>
+        <w:t xml:space="preserve">Null: The length of a trout perch is not an accurate predictor of its weight.</w:t>
       </w:r>
     </w:p>
     <w:p>
@@ -702,7 +702,7 @@
         <w:pStyle w:val="BodyText"/>
       </w:pPr>
       <w:r>
-        <w:t xml:space="preserve">Alternative: The length of a trout perch significantly predicts its weight.</w:t>
+        <w:t xml:space="preserve">Alternative: The length of a trout perch accurately predicts its weight.</w:t>
       </w:r>
     </w:p>
     <w:p>
@@ -718,7 +718,7 @@
         <w:pStyle w:val="BodyText"/>
       </w:pPr>
       <w:r>
-        <w:t xml:space="preserve">Null: the predicted and predictor variable have no significant correlation.</w:t>
+        <w:t xml:space="preserve">Null: the predictor variable does not predict the response variable.</w:t>
       </w:r>
     </w:p>
     <w:p>
@@ -726,23 +726,7 @@
         <w:pStyle w:val="BodyText"/>
       </w:pPr>
       <w:r>
-        <w:t xml:space="preserve">Alternative: the predicted variable is significantly correlated with the predictor variable.</w:t>
-      </w:r>
-    </w:p>
-    <w:p>
-      <w:pPr>
-        <w:pStyle w:val="BodyText"/>
-      </w:pPr>
-      <w:r>
-        <w:t xml:space="preserve">Null:</w:t>
-      </w:r>
-    </w:p>
-    <w:p>
-      <w:pPr>
-        <w:pStyle w:val="BodyText"/>
-      </w:pPr>
-      <w:r>
-        <w:t xml:space="preserve">Alternative:</w:t>
+        <w:t xml:space="preserve">Alternative: the predictor variable predicts the response variable.</w:t>
       </w:r>
     </w:p>
     <w:bookmarkEnd w:id="21"/>
@@ -1001,6 +985,15 @@
       </w:pPr>
       <w:r>
         <w:rPr>
+          <w:rStyle w:val="CommentTok"/>
+        </w:rPr>
+        <w:t xml:space="preserve"># plotting the trout model in a 2 by 2 grid</w:t>
+      </w:r>
+      <w:r>
+        <w:br/>
+      </w:r>
+      <w:r>
+        <w:rPr>
           <w:rStyle w:val="FunctionTok"/>
         </w:rPr>
         <w:t xml:space="preserve">par</w:t>
@@ -1159,6 +1152,62 @@
         <w:t xml:space="preserve">##           1</w:t>
       </w:r>
     </w:p>
+    <w:p>
+      <w:pPr>
+        <w:pStyle w:val="SourceCode"/>
+      </w:pPr>
+      <w:r>
+        <w:rPr>
+          <w:rStyle w:val="FunctionTok"/>
+        </w:rPr>
+        <w:t xml:space="preserve">check_normality</w:t>
+      </w:r>
+      <w:r>
+        <w:rPr>
+          <w:rStyle w:val="NormalTok"/>
+        </w:rPr>
+        <w:t xml:space="preserve">(trout_model)</w:t>
+      </w:r>
+    </w:p>
+    <w:p>
+      <w:pPr>
+        <w:pStyle w:val="SourceCode"/>
+      </w:pPr>
+      <w:r>
+        <w:rPr>
+          <w:rStyle w:val="VerbatimChar"/>
+        </w:rPr>
+        <w:t xml:space="preserve">## Warning: Non-normality of residuals detected (p &lt; .001).</w:t>
+      </w:r>
+    </w:p>
+    <w:p>
+      <w:pPr>
+        <w:pStyle w:val="SourceCode"/>
+      </w:pPr>
+      <w:r>
+        <w:rPr>
+          <w:rStyle w:val="FunctionTok"/>
+        </w:rPr>
+        <w:t xml:space="preserve">check_heteroscedasticity</w:t>
+      </w:r>
+      <w:r>
+        <w:rPr>
+          <w:rStyle w:val="NormalTok"/>
+        </w:rPr>
+        <w:t xml:space="preserve">(trout_model)</w:t>
+      </w:r>
+    </w:p>
+    <w:p>
+      <w:pPr>
+        <w:pStyle w:val="SourceCode"/>
+      </w:pPr>
+      <w:r>
+        <w:rPr>
+          <w:rStyle w:val="VerbatimChar"/>
+        </w:rPr>
+        <w:t xml:space="preserve">## Warning: Heteroscedasticity (non-constant error variance) detected (p &lt; .001).</w:t>
+      </w:r>
+    </w:p>
     <w:bookmarkEnd w:id="29"/>
     <w:bookmarkStart w:id="30" w:name="section-3"/>
     <w:p>
@@ -1174,25 +1223,31 @@
         <w:pStyle w:val="FirstParagraph"/>
       </w:pPr>
       <w:r>
-        <w:t xml:space="preserve">Plot 1:</w:t>
-      </w:r>
-      <w:r>
-        <w:t xml:space="preserve"> </w:t>
-      </w:r>
-      <w:r>
-        <w:t xml:space="preserve">Plot 2:</w:t>
-      </w:r>
-      <w:r>
-        <w:t xml:space="preserve"> </w:t>
-      </w:r>
-      <w:r>
-        <w:t xml:space="preserve">Plot 3:</w:t>
-      </w:r>
-      <w:r>
-        <w:t xml:space="preserve"> </w:t>
-      </w:r>
-      <w:r>
-        <w:t xml:space="preserve">Plot 4:</w:t>
+        <w:t xml:space="preserve">Residuals vs Fitted: the residuals are somewhat evenly distributed. There is a relatively even distribution above and below the line, however, the points are concentrated towards the middle of the plot.</w:t>
+      </w:r>
+    </w:p>
+    <w:p>
+      <w:pPr>
+        <w:pStyle w:val="BodyText"/>
+      </w:pPr>
+      <w:r>
+        <w:t xml:space="preserve">Scale-Location: there is slightly more homoscedasticity of variance in this plot, however there is still a bias towards the middle.</w:t>
+      </w:r>
+    </w:p>
+    <w:p>
+      <w:pPr>
+        <w:pStyle w:val="BodyText"/>
+      </w:pPr>
+      <w:r>
+        <w:t xml:space="preserve">Normal Q-Q: the residuals are fairly normally distributed. The points follow a linear path until a slight deviation around positive 2.</w:t>
+      </w:r>
+    </w:p>
+    <w:p>
+      <w:pPr>
+        <w:pStyle w:val="BodyText"/>
+      </w:pPr>
+      <w:r>
+        <w:t xml:space="preserve">Residuals vs Leverage: there are a few outliers measured influential by Cook’s distance.</w:t>
       </w:r>
     </w:p>
     <w:bookmarkEnd w:id="30"/>
@@ -3031,6 +3086,14 @@
         <w:t xml:space="preserve">8.</w:t>
       </w:r>
     </w:p>
+    <w:p>
+      <w:pPr>
+        <w:pStyle w:val="FirstParagraph"/>
+      </w:pPr>
+      <w:r>
+        <w:t xml:space="preserve">connection between ANOVA table and summary object</w:t>
+      </w:r>
+    </w:p>
     <w:bookmarkEnd w:id="33"/>
     <w:bookmarkStart w:id="34" w:name="section-7"/>
     <w:p>
@@ -3039,6 +3102,74 @@
       </w:pPr>
       <w:r>
         <w:t xml:space="preserve">9.</w:t>
+      </w:r>
+    </w:p>
+    <w:p>
+      <w:pPr>
+        <w:pStyle w:val="FirstParagraph"/>
+      </w:pPr>
+      <w:r>
+        <w:t xml:space="preserve">context (i.e. what do these stats mean in</w:t>
+      </w:r>
+      <w:r>
+        <w:t xml:space="preserve"> </w:t>
+      </w:r>
+      <w:r>
+        <w:t xml:space="preserve">the context of the original question)?</w:t>
+      </w:r>
+      <w:r>
+        <w:t xml:space="preserve"> </w:t>
+      </w:r>
+      <w:r>
+        <w:t xml:space="preserve">null hypothesis</w:t>
+      </w:r>
+      <w:r>
+        <w:t xml:space="preserve"> </w:t>
+      </w:r>
+      <w:r>
+        <w:t xml:space="preserve">test</w:t>
+      </w:r>
+      <w:r>
+        <w:t xml:space="preserve"> </w:t>
+      </w:r>
+      <w:r>
+        <w:t xml:space="preserve">sample size</w:t>
+      </w:r>
+      <w:r>
+        <w:t xml:space="preserve"> </w:t>
+      </w:r>
+      <w:r>
+        <w:t xml:space="preserve">test statistic</w:t>
+      </w:r>
+      <w:r>
+        <w:t xml:space="preserve"> </w:t>
+      </w:r>
+      <w:r>
+        <w:t xml:space="preserve">degrees of freedom</w:t>
+      </w:r>
+      <w:r>
+        <w:t xml:space="preserve"> </w:t>
+      </w:r>
+      <w:r>
+        <w:t xml:space="preserve">p-value</w:t>
+      </w:r>
+      <w:r>
+        <w:t xml:space="preserve"> </w:t>
+      </w:r>
+      <w:r>
+        <w:t xml:space="preserve">significance level</w:t>
+      </w:r>
+      <w:r>
+        <w:t xml:space="preserve"> </w:t>
+      </w:r>
+      <w:r>
+        <w:t xml:space="preserve">R2</w:t>
+      </w:r>
+      <w:r>
+        <w:t xml:space="preserve"> </w:t>
+      </w:r>
+      <w:r>
+        <w:t xml:space="preserve">interpretation of model equation</w:t>
       </w:r>
     </w:p>
     <w:bookmarkEnd w:id="34"/>
@@ -3651,7 +3782,7 @@
               <a:graphicData uri="http://schemas.openxmlformats.org/drawingml/2006/picture">
                 <pic:pic>
                   <pic:nvPicPr>
-                    <pic:cNvPr descr="HW-04_files/figure-docx/unnamed-chunk-8-1.png" id="37" name="Picture"/>
+                    <pic:cNvPr descr="HW-04_files/figure-docx/unnamed-chunk-9-1.png" id="37" name="Picture"/>
                     <pic:cNvPicPr>
                       <a:picLocks noChangeArrowheads="1" noChangeAspect="1"/>
                     </pic:cNvPicPr>

</xml_diff>

<commit_message>
working on the last question
</commit_message>
<xml_diff>
--- a/code/HW-04.docx
+++ b/code/HW-04.docx
@@ -663,7 +663,7 @@
       </w:r>
     </w:p>
     <w:bookmarkEnd w:id="20"/>
-    <w:bookmarkStart w:id="39" w:name="problem-1"/>
+    <w:bookmarkStart w:id="40" w:name="problem-1"/>
     <w:p>
       <w:pPr>
         <w:pStyle w:val="Heading1"/>
@@ -675,7 +675,7 @@
     <w:bookmarkStart w:id="21" w:name="section"/>
     <w:p>
       <w:pPr>
-        <w:pStyle w:val="Heading2"/>
+        <w:pStyle w:val="Heading3"/>
       </w:pPr>
       <w:r>
         <w:t xml:space="preserve">1.</w:t>
@@ -686,6 +686,10 @@
         <w:pStyle w:val="FirstParagraph"/>
       </w:pPr>
       <w:r>
+        <w:rPr>
+          <w:bCs/>
+          <w:b/>
+        </w:rPr>
         <w:t xml:space="preserve">Biological:</w:t>
       </w:r>
     </w:p>
@@ -710,6 +714,10 @@
         <w:pStyle w:val="BodyText"/>
       </w:pPr>
       <w:r>
+        <w:rPr>
+          <w:bCs/>
+          <w:b/>
+        </w:rPr>
         <w:t xml:space="preserve">Mathematical:</w:t>
       </w:r>
     </w:p>
@@ -733,7 +741,7 @@
     <w:bookmarkStart w:id="25" w:name="section-1"/>
     <w:p>
       <w:pPr>
-        <w:pStyle w:val="Heading2"/>
+        <w:pStyle w:val="Heading3"/>
       </w:pPr>
       <w:r>
         <w:t xml:space="preserve">2.</w:t>
@@ -813,7 +821,7 @@
         <w:rPr>
           <w:rStyle w:val="StringTok"/>
         </w:rPr>
-        <w:t xml:space="preserve">"Plot 1: Missing data in the observations of perch trout. There are 199 missing</w:t>
+        <w:t xml:space="preserve">"Figure 1. Missing data in the observations of trout perch. There are 199 missing</w:t>
       </w:r>
       <w:r>
         <w:rPr>
@@ -825,7 +833,7 @@
         <w:rPr>
           <w:rStyle w:val="StringTok"/>
         </w:rPr>
-        <w:t xml:space="preserve">measurements for trout perch weight, of the 489 observations, this is about 40%.</w:t>
+        <w:t xml:space="preserve">measurements for trout perch weight, about 40% of the 489 total observations.</w:t>
       </w:r>
       <w:r>
         <w:rPr>
@@ -837,7 +845,7 @@
         <w:rPr>
           <w:rStyle w:val="StringTok"/>
         </w:rPr>
-        <w:t xml:space="preserve">This missingness in our predicted variable lowers the sample size of our dataset."</w:t>
+        <w:t xml:space="preserve">This missingness in our response variable lowers the sample size of our dataset."</w:t>
       </w:r>
       <w:r>
         <w:rPr>
@@ -893,12 +901,14 @@
         </w:drawing>
       </w:r>
     </w:p>
+    <w:bookmarkEnd w:id="25"/>
+    <w:bookmarkStart w:id="26" w:name="section-2"/>
     <w:p>
       <w:pPr>
-        <w:pStyle w:val="BodyText"/>
-      </w:pPr>
-      <w:r>
-        <w:t xml:space="preserve">## 3.</w:t>
+        <w:pStyle w:val="Heading3"/>
+      </w:pPr>
+      <w:r>
+        <w:t xml:space="preserve">3.</w:t>
       </w:r>
     </w:p>
     <w:p>
@@ -969,11 +979,11 @@
         <w:t xml:space="preserve"> trout)</w:t>
       </w:r>
     </w:p>
-    <w:bookmarkEnd w:id="25"/>
-    <w:bookmarkStart w:id="29" w:name="section-2"/>
+    <w:bookmarkEnd w:id="26"/>
+    <w:bookmarkStart w:id="30" w:name="section-3"/>
     <w:p>
       <w:pPr>
-        <w:pStyle w:val="Heading2"/>
+        <w:pStyle w:val="Heading3"/>
       </w:pPr>
       <w:r>
         <w:t xml:space="preserve">4.</w:t>
@@ -1065,7 +1075,7 @@
         <w:rPr>
           <w:rStyle w:val="NormalTok"/>
         </w:rPr>
-        <w:t xml:space="preserve">(trout_model)</w:t>
+        <w:t xml:space="preserve">(trout_model) </w:t>
       </w:r>
     </w:p>
     <w:p>
@@ -1077,18 +1087,18 @@
           <wp:inline>
             <wp:extent cx="5334000" cy="4267200"/>
             <wp:effectExtent b="0" l="0" r="0" t="0"/>
-            <wp:docPr descr="" title="" id="27" name="Picture"/>
+            <wp:docPr descr="" title="" id="28" name="Picture"/>
             <a:graphic>
               <a:graphicData uri="http://schemas.openxmlformats.org/drawingml/2006/picture">
                 <pic:pic>
                   <pic:nvPicPr>
-                    <pic:cNvPr descr="HW-04_files/figure-docx/unnamed-chunk-2-1.png" id="28" name="Picture"/>
+                    <pic:cNvPr descr="HW-04_files/figure-docx/unnamed-chunk-2-1.png" id="29" name="Picture"/>
                     <pic:cNvPicPr>
                       <a:picLocks noChangeArrowheads="1" noChangeAspect="1"/>
                     </pic:cNvPicPr>
                   </pic:nvPicPr>
                   <pic:blipFill>
-                    <a:blip r:embed="rId26"/>
+                    <a:blip r:embed="rId27"/>
                     <a:stretch>
                       <a:fillRect/>
                     </a:stretch>
@@ -1114,6 +1124,12 @@
           </wp:inline>
         </w:drawing>
       </w:r>
+      <w:r>
+        <w:t xml:space="preserve"> </w:t>
+      </w:r>
+      <w:r>
+        <w:t xml:space="preserve">Figure 2. Linear models for the trout perch data set help visualize residuals and errors.</w:t>
+      </w:r>
     </w:p>
     <w:p>
       <w:pPr>
@@ -1150,353 +1166,98 @@
           <w:rStyle w:val="VerbatimChar"/>
         </w:rPr>
         <w:t xml:space="preserve">##           1</w:t>
-      </w:r>
-    </w:p>
-    <w:p>
-      <w:pPr>
-        <w:pStyle w:val="SourceCode"/>
-      </w:pPr>
-      <w:r>
-        <w:rPr>
-          <w:rStyle w:val="FunctionTok"/>
-        </w:rPr>
-        <w:t xml:space="preserve">check_normality</w:t>
-      </w:r>
-      <w:r>
-        <w:rPr>
-          <w:rStyle w:val="NormalTok"/>
-        </w:rPr>
-        <w:t xml:space="preserve">(trout_model)</w:t>
-      </w:r>
-    </w:p>
-    <w:p>
-      <w:pPr>
-        <w:pStyle w:val="SourceCode"/>
-      </w:pPr>
-      <w:r>
-        <w:rPr>
-          <w:rStyle w:val="VerbatimChar"/>
-        </w:rPr>
-        <w:t xml:space="preserve">## Warning: Non-normality of residuals detected (p &lt; .001).</w:t>
-      </w:r>
-    </w:p>
-    <w:p>
-      <w:pPr>
-        <w:pStyle w:val="SourceCode"/>
-      </w:pPr>
-      <w:r>
-        <w:rPr>
-          <w:rStyle w:val="FunctionTok"/>
-        </w:rPr>
-        <w:t xml:space="preserve">check_heteroscedasticity</w:t>
-      </w:r>
-      <w:r>
-        <w:rPr>
-          <w:rStyle w:val="NormalTok"/>
-        </w:rPr>
-        <w:t xml:space="preserve">(trout_model)</w:t>
-      </w:r>
-    </w:p>
-    <w:p>
-      <w:pPr>
-        <w:pStyle w:val="SourceCode"/>
-      </w:pPr>
-      <w:r>
-        <w:rPr>
-          <w:rStyle w:val="VerbatimChar"/>
-        </w:rPr>
-        <w:t xml:space="preserve">## Warning: Heteroscedasticity (non-constant error variance) detected (p &lt; .001).</w:t>
-      </w:r>
-    </w:p>
-    <w:bookmarkEnd w:id="29"/>
-    <w:bookmarkStart w:id="30" w:name="section-3"/>
-    <w:p>
-      <w:pPr>
-        <w:pStyle w:val="Heading2"/>
-      </w:pPr>
-      <w:r>
-        <w:t xml:space="preserve">5.</w:t>
-      </w:r>
-    </w:p>
-    <w:p>
-      <w:pPr>
-        <w:pStyle w:val="FirstParagraph"/>
-      </w:pPr>
-      <w:r>
-        <w:t xml:space="preserve">Residuals vs Fitted: the residuals are somewhat evenly distributed. There is a relatively even distribution above and below the line, however, the points are concentrated towards the middle of the plot.</w:t>
-      </w:r>
-    </w:p>
-    <w:p>
-      <w:pPr>
-        <w:pStyle w:val="BodyText"/>
-      </w:pPr>
-      <w:r>
-        <w:t xml:space="preserve">Scale-Location: there is slightly more homoscedasticity of variance in this plot, however there is still a bias towards the middle.</w:t>
-      </w:r>
-    </w:p>
-    <w:p>
-      <w:pPr>
-        <w:pStyle w:val="BodyText"/>
-      </w:pPr>
-      <w:r>
-        <w:t xml:space="preserve">Normal Q-Q: the residuals are fairly normally distributed. The points follow a linear path until a slight deviation around positive 2.</w:t>
-      </w:r>
-    </w:p>
-    <w:p>
-      <w:pPr>
-        <w:pStyle w:val="BodyText"/>
-      </w:pPr>
-      <w:r>
-        <w:t xml:space="preserve">Residuals vs Leverage: there are a few outliers measured influential by Cook’s distance.</w:t>
       </w:r>
     </w:p>
     <w:bookmarkEnd w:id="30"/>
     <w:bookmarkStart w:id="31" w:name="section-4"/>
     <w:p>
       <w:pPr>
-        <w:pStyle w:val="Heading2"/>
-      </w:pPr>
-      <w:r>
-        <w:t xml:space="preserve">6.</w:t>
+        <w:pStyle w:val="Heading3"/>
+      </w:pPr>
+      <w:r>
+        <w:t xml:space="preserve">5.</w:t>
       </w:r>
     </w:p>
     <w:p>
       <w:pPr>
-        <w:pStyle w:val="SourceCode"/>
-      </w:pPr>
-      <w:r>
-        <w:rPr>
-          <w:rStyle w:val="CommentTok"/>
-        </w:rPr>
-        <w:t xml:space="preserve"># creating a summary of the trout perch model</w:t>
-      </w:r>
-      <w:r>
-        <w:br/>
-      </w:r>
-      <w:r>
-        <w:rPr>
-          <w:rStyle w:val="NormalTok"/>
-        </w:rPr>
-        <w:t xml:space="preserve">model_summary </w:t>
-      </w:r>
-      <w:r>
-        <w:rPr>
-          <w:rStyle w:val="OtherTok"/>
-        </w:rPr>
-        <w:t xml:space="preserve">&lt;-</w:t>
-      </w:r>
-      <w:r>
-        <w:rPr>
-          <w:rStyle w:val="NormalTok"/>
-        </w:rPr>
-        <w:t xml:space="preserve"> </w:t>
-      </w:r>
-      <w:r>
-        <w:rPr>
-          <w:rStyle w:val="FunctionTok"/>
-        </w:rPr>
-        <w:t xml:space="preserve">summary</w:t>
-      </w:r>
-      <w:r>
-        <w:rPr>
-          <w:rStyle w:val="NormalTok"/>
-        </w:rPr>
-        <w:t xml:space="preserve">(trout_model)</w:t>
-      </w:r>
-      <w:r>
-        <w:br/>
-      </w:r>
-      <w:r>
-        <w:br/>
-      </w:r>
-      <w:r>
-        <w:rPr>
-          <w:rStyle w:val="NormalTok"/>
-        </w:rPr>
-        <w:t xml:space="preserve">model_summary</w:t>
+        <w:pStyle w:val="FirstParagraph"/>
+      </w:pPr>
+      <w:r>
+        <w:rPr>
+          <w:bCs/>
+          <w:b/>
+        </w:rPr>
+        <w:t xml:space="preserve">Residuals vs Fitted:</w:t>
+      </w:r>
+      <w:r>
+        <w:t xml:space="preserve"> </w:t>
+      </w:r>
+      <w:r>
+        <w:t xml:space="preserve">There is a relatively even distribution above and below the line, however, the points are concentrated towards the center of the plot. Based on past examples I would say the assumption of homoscedasticity is violated.</w:t>
       </w:r>
     </w:p>
     <w:p>
       <w:pPr>
-        <w:pStyle w:val="SourceCode"/>
-      </w:pPr>
-      <w:r>
-        <w:rPr>
-          <w:rStyle w:val="VerbatimChar"/>
-        </w:rPr>
-        <w:t xml:space="preserve">## </w:t>
-      </w:r>
-      <w:r>
-        <w:br/>
-      </w:r>
-      <w:r>
-        <w:rPr>
-          <w:rStyle w:val="VerbatimChar"/>
-        </w:rPr>
-        <w:t xml:space="preserve">## Call:</w:t>
-      </w:r>
-      <w:r>
-        <w:br/>
-      </w:r>
-      <w:r>
-        <w:rPr>
-          <w:rStyle w:val="VerbatimChar"/>
-        </w:rPr>
-        <w:t xml:space="preserve">## lm(formula = weight ~ length, data = trout)</w:t>
-      </w:r>
-      <w:r>
-        <w:br/>
-      </w:r>
-      <w:r>
-        <w:rPr>
-          <w:rStyle w:val="VerbatimChar"/>
-        </w:rPr>
-        <w:t xml:space="preserve">## </w:t>
-      </w:r>
-      <w:r>
-        <w:br/>
-      </w:r>
-      <w:r>
-        <w:rPr>
-          <w:rStyle w:val="VerbatimChar"/>
-        </w:rPr>
-        <w:t xml:space="preserve">## Residuals:</w:t>
-      </w:r>
-      <w:r>
-        <w:br/>
-      </w:r>
-      <w:r>
-        <w:rPr>
-          <w:rStyle w:val="VerbatimChar"/>
-        </w:rPr>
-        <w:t xml:space="preserve">##     Min      1Q  Median      3Q     Max </w:t>
-      </w:r>
-      <w:r>
-        <w:br/>
-      </w:r>
-      <w:r>
-        <w:rPr>
-          <w:rStyle w:val="VerbatimChar"/>
-        </w:rPr>
-        <w:t xml:space="preserve">## -3.0828 -0.4862 -0.1830  0.4128  7.3191 </w:t>
-      </w:r>
-      <w:r>
-        <w:br/>
-      </w:r>
-      <w:r>
-        <w:rPr>
-          <w:rStyle w:val="VerbatimChar"/>
-        </w:rPr>
-        <w:t xml:space="preserve">## </w:t>
-      </w:r>
-      <w:r>
-        <w:br/>
-      </w:r>
-      <w:r>
-        <w:rPr>
-          <w:rStyle w:val="VerbatimChar"/>
-        </w:rPr>
-        <w:t xml:space="preserve">## Coefficients:</w:t>
-      </w:r>
-      <w:r>
-        <w:br/>
-      </w:r>
-      <w:r>
-        <w:rPr>
-          <w:rStyle w:val="VerbatimChar"/>
-        </w:rPr>
-        <w:t xml:space="preserve">##               Estimate Std. Error t value Pr(&gt;|t|)    </w:t>
-      </w:r>
-      <w:r>
-        <w:br/>
-      </w:r>
-      <w:r>
-        <w:rPr>
-          <w:rStyle w:val="VerbatimChar"/>
-        </w:rPr>
-        <w:t xml:space="preserve">## (Intercept) -11.702476   0.481564  -24.30   &lt;2e-16 ***</w:t>
-      </w:r>
-      <w:r>
-        <w:br/>
-      </w:r>
-      <w:r>
-        <w:rPr>
-          <w:rStyle w:val="VerbatimChar"/>
-        </w:rPr>
-        <w:t xml:space="preserve">## length        0.199852   0.005584   35.79   &lt;2e-16 ***</w:t>
-      </w:r>
-      <w:r>
-        <w:br/>
-      </w:r>
-      <w:r>
-        <w:rPr>
-          <w:rStyle w:val="VerbatimChar"/>
-        </w:rPr>
-        <w:t xml:space="preserve">## ---</w:t>
-      </w:r>
-      <w:r>
-        <w:br/>
-      </w:r>
-      <w:r>
-        <w:rPr>
-          <w:rStyle w:val="VerbatimChar"/>
-        </w:rPr>
-        <w:t xml:space="preserve">## Signif. codes:  0 '***' 0.001 '**' 0.01 '*' 0.05 '.' 0.1 ' ' 1</w:t>
-      </w:r>
-      <w:r>
-        <w:br/>
-      </w:r>
-      <w:r>
-        <w:rPr>
-          <w:rStyle w:val="VerbatimChar"/>
-        </w:rPr>
-        <w:t xml:space="preserve">## </w:t>
-      </w:r>
-      <w:r>
-        <w:br/>
-      </w:r>
-      <w:r>
-        <w:rPr>
-          <w:rStyle w:val="VerbatimChar"/>
-        </w:rPr>
-        <w:t xml:space="preserve">## Residual standard error: 1.057 on 288 degrees of freedom</w:t>
-      </w:r>
-      <w:r>
-        <w:br/>
-      </w:r>
-      <w:r>
-        <w:rPr>
-          <w:rStyle w:val="VerbatimChar"/>
-        </w:rPr>
-        <w:t xml:space="preserve">##   (199 observations deleted due to missingness)</w:t>
-      </w:r>
-      <w:r>
-        <w:br/>
-      </w:r>
-      <w:r>
-        <w:rPr>
-          <w:rStyle w:val="VerbatimChar"/>
-        </w:rPr>
-        <w:t xml:space="preserve">## Multiple R-squared:  0.8164, Adjusted R-squared:  0.8158 </w:t>
-      </w:r>
-      <w:r>
-        <w:br/>
-      </w:r>
-      <w:r>
-        <w:rPr>
-          <w:rStyle w:val="VerbatimChar"/>
-        </w:rPr>
-        <w:t xml:space="preserve">## F-statistic:  1281 on 1 and 288 DF,  p-value: &lt; 2.2e-16</w:t>
+        <w:pStyle w:val="BodyText"/>
+      </w:pPr>
+      <w:r>
+        <w:rPr>
+          <w:bCs/>
+          <w:b/>
+        </w:rPr>
+        <w:t xml:space="preserve">Scale-Location:</w:t>
+      </w:r>
+      <w:r>
+        <w:t xml:space="preserve"> </w:t>
+      </w:r>
+      <w:r>
+        <w:t xml:space="preserve">the residuals are distributed slightly more evenly in this plot, however there is still a bias towards the center.</w:t>
+      </w:r>
+    </w:p>
+    <w:p>
+      <w:pPr>
+        <w:pStyle w:val="BodyText"/>
+      </w:pPr>
+      <w:r>
+        <w:rPr>
+          <w:bCs/>
+          <w:b/>
+        </w:rPr>
+        <w:t xml:space="preserve">Normal Q-Q:</w:t>
+      </w:r>
+      <w:r>
+        <w:t xml:space="preserve"> </w:t>
+      </w:r>
+      <w:r>
+        <w:t xml:space="preserve">The points follow a linear path until a slight deviation around positive 2. Based on past examples I would say the residuals are normally distributed.</w:t>
+      </w:r>
+    </w:p>
+    <w:p>
+      <w:pPr>
+        <w:pStyle w:val="BodyText"/>
+      </w:pPr>
+      <w:r>
+        <w:rPr>
+          <w:bCs/>
+          <w:b/>
+        </w:rPr>
+        <w:t xml:space="preserve">Residuals vs Leverage:</w:t>
+      </w:r>
+      <w:r>
+        <w:t xml:space="preserve"> </w:t>
+      </w:r>
+      <w:r>
+        <w:t xml:space="preserve">there are a few outliers measured influential by Cook’s distance.</w:t>
       </w:r>
     </w:p>
     <w:bookmarkEnd w:id="31"/>
     <w:bookmarkStart w:id="32" w:name="section-5"/>
     <w:p>
       <w:pPr>
-        <w:pStyle w:val="Heading2"/>
-      </w:pPr>
-      <w:r>
-        <w:t xml:space="preserve">7.</w:t>
+        <w:pStyle w:val="Heading3"/>
+      </w:pPr>
+      <w:r>
+        <w:t xml:space="preserve">6.</w:t>
       </w:r>
     </w:p>
     <w:p>
@@ -1507,16 +1268,16 @@
         <w:rPr>
           <w:rStyle w:val="CommentTok"/>
         </w:rPr>
-        <w:t xml:space="preserve"># setting up the initial ANOVA table</w:t>
-      </w:r>
-      <w:r>
-        <w:br/>
-      </w:r>
-      <w:r>
-        <w:rPr>
-          <w:rStyle w:val="NormalTok"/>
-        </w:rPr>
-        <w:t xml:space="preserve">model_anova </w:t>
+        <w:t xml:space="preserve"># creating a summary of the trout perch model</w:t>
+      </w:r>
+      <w:r>
+        <w:br/>
+      </w:r>
+      <w:r>
+        <w:rPr>
+          <w:rStyle w:val="NormalTok"/>
+        </w:rPr>
+        <w:t xml:space="preserve">model_summary </w:t>
       </w:r>
       <w:r>
         <w:rPr>
@@ -1534,13 +1295,25 @@
         <w:rPr>
           <w:rStyle w:val="FunctionTok"/>
         </w:rPr>
-        <w:t xml:space="preserve">anova</w:t>
+        <w:t xml:space="preserve">summary</w:t>
       </w:r>
       <w:r>
         <w:rPr>
           <w:rStyle w:val="NormalTok"/>
         </w:rPr>
         <w:t xml:space="preserve">(trout_model)</w:t>
+      </w:r>
+      <w:r>
+        <w:br/>
+      </w:r>
+      <w:r>
+        <w:br/>
+      </w:r>
+      <w:r>
+        <w:rPr>
+          <w:rStyle w:val="NormalTok"/>
+        </w:rPr>
+        <w:t xml:space="preserve">model_summary</w:t>
       </w:r>
     </w:p>
     <w:p>
@@ -1549,8 +1322,235 @@
       </w:pPr>
       <w:r>
         <w:rPr>
+          <w:rStyle w:val="VerbatimChar"/>
+        </w:rPr>
+        <w:t xml:space="preserve">## </w:t>
+      </w:r>
+      <w:r>
+        <w:br/>
+      </w:r>
+      <w:r>
+        <w:rPr>
+          <w:rStyle w:val="VerbatimChar"/>
+        </w:rPr>
+        <w:t xml:space="preserve">## Call:</w:t>
+      </w:r>
+      <w:r>
+        <w:br/>
+      </w:r>
+      <w:r>
+        <w:rPr>
+          <w:rStyle w:val="VerbatimChar"/>
+        </w:rPr>
+        <w:t xml:space="preserve">## lm(formula = weight ~ length, data = trout)</w:t>
+      </w:r>
+      <w:r>
+        <w:br/>
+      </w:r>
+      <w:r>
+        <w:rPr>
+          <w:rStyle w:val="VerbatimChar"/>
+        </w:rPr>
+        <w:t xml:space="preserve">## </w:t>
+      </w:r>
+      <w:r>
+        <w:br/>
+      </w:r>
+      <w:r>
+        <w:rPr>
+          <w:rStyle w:val="VerbatimChar"/>
+        </w:rPr>
+        <w:t xml:space="preserve">## Residuals:</w:t>
+      </w:r>
+      <w:r>
+        <w:br/>
+      </w:r>
+      <w:r>
+        <w:rPr>
+          <w:rStyle w:val="VerbatimChar"/>
+        </w:rPr>
+        <w:t xml:space="preserve">##     Min      1Q  Median      3Q     Max </w:t>
+      </w:r>
+      <w:r>
+        <w:br/>
+      </w:r>
+      <w:r>
+        <w:rPr>
+          <w:rStyle w:val="VerbatimChar"/>
+        </w:rPr>
+        <w:t xml:space="preserve">## -3.0828 -0.4862 -0.1830  0.4128  7.3191 </w:t>
+      </w:r>
+      <w:r>
+        <w:br/>
+      </w:r>
+      <w:r>
+        <w:rPr>
+          <w:rStyle w:val="VerbatimChar"/>
+        </w:rPr>
+        <w:t xml:space="preserve">## </w:t>
+      </w:r>
+      <w:r>
+        <w:br/>
+      </w:r>
+      <w:r>
+        <w:rPr>
+          <w:rStyle w:val="VerbatimChar"/>
+        </w:rPr>
+        <w:t xml:space="preserve">## Coefficients:</w:t>
+      </w:r>
+      <w:r>
+        <w:br/>
+      </w:r>
+      <w:r>
+        <w:rPr>
+          <w:rStyle w:val="VerbatimChar"/>
+        </w:rPr>
+        <w:t xml:space="preserve">##               Estimate Std. Error t value Pr(&gt;|t|)    </w:t>
+      </w:r>
+      <w:r>
+        <w:br/>
+      </w:r>
+      <w:r>
+        <w:rPr>
+          <w:rStyle w:val="VerbatimChar"/>
+        </w:rPr>
+        <w:t xml:space="preserve">## (Intercept) -11.702476   0.481564  -24.30   &lt;2e-16 ***</w:t>
+      </w:r>
+      <w:r>
+        <w:br/>
+      </w:r>
+      <w:r>
+        <w:rPr>
+          <w:rStyle w:val="VerbatimChar"/>
+        </w:rPr>
+        <w:t xml:space="preserve">## length        0.199852   0.005584   35.79   &lt;2e-16 ***</w:t>
+      </w:r>
+      <w:r>
+        <w:br/>
+      </w:r>
+      <w:r>
+        <w:rPr>
+          <w:rStyle w:val="VerbatimChar"/>
+        </w:rPr>
+        <w:t xml:space="preserve">## ---</w:t>
+      </w:r>
+      <w:r>
+        <w:br/>
+      </w:r>
+      <w:r>
+        <w:rPr>
+          <w:rStyle w:val="VerbatimChar"/>
+        </w:rPr>
+        <w:t xml:space="preserve">## Signif. codes:  0 '***' 0.001 '**' 0.01 '*' 0.05 '.' 0.1 ' ' 1</w:t>
+      </w:r>
+      <w:r>
+        <w:br/>
+      </w:r>
+      <w:r>
+        <w:rPr>
+          <w:rStyle w:val="VerbatimChar"/>
+        </w:rPr>
+        <w:t xml:space="preserve">## </w:t>
+      </w:r>
+      <w:r>
+        <w:br/>
+      </w:r>
+      <w:r>
+        <w:rPr>
+          <w:rStyle w:val="VerbatimChar"/>
+        </w:rPr>
+        <w:t xml:space="preserve">## Residual standard error: 1.057 on 288 degrees of freedom</w:t>
+      </w:r>
+      <w:r>
+        <w:br/>
+      </w:r>
+      <w:r>
+        <w:rPr>
+          <w:rStyle w:val="VerbatimChar"/>
+        </w:rPr>
+        <w:t xml:space="preserve">##   (199 observations deleted due to missingness)</w:t>
+      </w:r>
+      <w:r>
+        <w:br/>
+      </w:r>
+      <w:r>
+        <w:rPr>
+          <w:rStyle w:val="VerbatimChar"/>
+        </w:rPr>
+        <w:t xml:space="preserve">## Multiple R-squared:  0.8164, Adjusted R-squared:  0.8158 </w:t>
+      </w:r>
+      <w:r>
+        <w:br/>
+      </w:r>
+      <w:r>
+        <w:rPr>
+          <w:rStyle w:val="VerbatimChar"/>
+        </w:rPr>
+        <w:t xml:space="preserve">## F-statistic:  1281 on 1 and 288 DF,  p-value: &lt; 2.2e-16</w:t>
+      </w:r>
+    </w:p>
+    <w:bookmarkEnd w:id="32"/>
+    <w:bookmarkStart w:id="33" w:name="section-6"/>
+    <w:p>
+      <w:pPr>
+        <w:pStyle w:val="Heading2"/>
+      </w:pPr>
+      <w:r>
+        <w:t xml:space="preserve">7.</w:t>
+      </w:r>
+    </w:p>
+    <w:p>
+      <w:pPr>
+        <w:pStyle w:val="SourceCode"/>
+      </w:pPr>
+      <w:r>
+        <w:rPr>
           <w:rStyle w:val="CommentTok"/>
         </w:rPr>
+        <w:t xml:space="preserve"># setting up the initial ANOVA table</w:t>
+      </w:r>
+      <w:r>
+        <w:br/>
+      </w:r>
+      <w:r>
+        <w:rPr>
+          <w:rStyle w:val="NormalTok"/>
+        </w:rPr>
+        <w:t xml:space="preserve">model_anova </w:t>
+      </w:r>
+      <w:r>
+        <w:rPr>
+          <w:rStyle w:val="OtherTok"/>
+        </w:rPr>
+        <w:t xml:space="preserve">&lt;-</w:t>
+      </w:r>
+      <w:r>
+        <w:rPr>
+          <w:rStyle w:val="NormalTok"/>
+        </w:rPr>
+        <w:t xml:space="preserve"> </w:t>
+      </w:r>
+      <w:r>
+        <w:rPr>
+          <w:rStyle w:val="FunctionTok"/>
+        </w:rPr>
+        <w:t xml:space="preserve">anova</w:t>
+      </w:r>
+      <w:r>
+        <w:rPr>
+          <w:rStyle w:val="NormalTok"/>
+        </w:rPr>
+        <w:t xml:space="preserve">(trout_model)</w:t>
+      </w:r>
+    </w:p>
+    <w:p>
+      <w:pPr>
+        <w:pStyle w:val="SourceCode"/>
+      </w:pPr>
+      <w:r>
+        <w:rPr>
+          <w:rStyle w:val="CommentTok"/>
+        </w:rPr>
         <w:t xml:space="preserve"># creating a summary table</w:t>
       </w:r>
       <w:r>
@@ -1609,6 +1609,21 @@
       </w:r>
       <w:r>
         <w:rPr>
+          <w:rStyle w:val="CommentTok"/>
+        </w:rPr>
+        <w:t xml:space="preserve"># rounding the number of significant digits shown in the table</w:t>
+      </w:r>
+      <w:r>
+        <w:br/>
+      </w:r>
+      <w:r>
+        <w:rPr>
+          <w:rStyle w:val="NormalTok"/>
+        </w:rPr>
+        <w:t xml:space="preserve">  </w:t>
+      </w:r>
+      <w:r>
+        <w:rPr>
           <w:rStyle w:val="FunctionTok"/>
         </w:rPr>
         <w:t xml:space="preserve">mutate</w:t>
@@ -1683,7 +1698,7 @@
         <w:rPr>
           <w:rStyle w:val="DecValTok"/>
         </w:rPr>
-        <w:t xml:space="preserve">2</w:t>
+        <w:t xml:space="preserve">3</w:t>
       </w:r>
       <w:r>
         <w:rPr>
@@ -1795,6 +1810,21 @@
       </w:r>
       <w:r>
         <w:rPr>
+          <w:rStyle w:val="CommentTok"/>
+        </w:rPr>
+        <w:t xml:space="preserve"># removing the scientific notation</w:t>
+      </w:r>
+      <w:r>
+        <w:br/>
+      </w:r>
+      <w:r>
+        <w:rPr>
+          <w:rStyle w:val="NormalTok"/>
+        </w:rPr>
+        <w:t xml:space="preserve">  </w:t>
+      </w:r>
+      <w:r>
+        <w:rPr>
           <w:rStyle w:val="FunctionTok"/>
         </w:rPr>
         <w:t xml:space="preserve">mutate</w:t>
@@ -1896,6 +1926,21 @@
         <w:rPr>
           <w:rStyle w:val="NormalTok"/>
         </w:rPr>
+        <w:t xml:space="preserve">  </w:t>
+      </w:r>
+      <w:r>
+        <w:rPr>
+          <w:rStyle w:val="CommentTok"/>
+        </w:rPr>
+        <w:t xml:space="preserve"># meaningful term title</w:t>
+      </w:r>
+      <w:r>
+        <w:br/>
+      </w:r>
+      <w:r>
+        <w:rPr>
+          <w:rStyle w:val="NormalTok"/>
+        </w:rPr>
         <w:t xml:space="preserve">   </w:t>
       </w:r>
       <w:r>
@@ -2032,6 +2077,21 @@
       </w:r>
       <w:r>
         <w:rPr>
+          <w:rStyle w:val="CommentTok"/>
+        </w:rPr>
+        <w:t xml:space="preserve"># turning the data frame into a flextable</w:t>
+      </w:r>
+      <w:r>
+        <w:br/>
+      </w:r>
+      <w:r>
+        <w:rPr>
+          <w:rStyle w:val="NormalTok"/>
+        </w:rPr>
+        <w:t xml:space="preserve">  </w:t>
+      </w:r>
+      <w:r>
+        <w:rPr>
           <w:rStyle w:val="FunctionTok"/>
         </w:rPr>
         <w:t xml:space="preserve">flextable</w:t>
@@ -2053,6 +2113,21 @@
           <w:rStyle w:val="NormalTok"/>
         </w:rPr>
         <w:t xml:space="preserve"> </w:t>
+      </w:r>
+      <w:r>
+        <w:br/>
+      </w:r>
+      <w:r>
+        <w:rPr>
+          <w:rStyle w:val="NormalTok"/>
+        </w:rPr>
+        <w:t xml:space="preserve">  </w:t>
+      </w:r>
+      <w:r>
+        <w:rPr>
+          <w:rStyle w:val="CommentTok"/>
+        </w:rPr>
+        <w:t xml:space="preserve"># giving the headers clearer labels </w:t>
       </w:r>
       <w:r>
         <w:br/>
@@ -2668,7 +2743,7 @@
                 <w:szCs w:val="22"/>
                 <w:color w:val="000000"/>
               </w:rPr>
-              <w:t xml:space="preserve">1,432.29</w:t>
+              <w:t xml:space="preserve">1,432.288</w:t>
             </w:r>
           </w:p>
         </w:tc>
@@ -2712,7 +2787,7 @@
                 <w:szCs w:val="22"/>
                 <w:color w:val="000000"/>
               </w:rPr>
-              <w:t xml:space="preserve">1,432.29</w:t>
+              <w:t xml:space="preserve">1,432.288</w:t>
             </w:r>
           </w:p>
         </w:tc>
@@ -2938,7 +3013,7 @@
                 <w:szCs w:val="22"/>
                 <w:color w:val="000000"/>
               </w:rPr>
-              <w:t xml:space="preserve">322.05</w:t>
+              <w:t xml:space="preserve">322.052</w:t>
             </w:r>
           </w:p>
         </w:tc>
@@ -2982,7 +3057,7 @@
                 <w:szCs w:val="22"/>
                 <w:color w:val="000000"/>
               </w:rPr>
-              <w:t xml:space="preserve">1.12</w:t>
+              <w:t xml:space="preserve">1.118</w:t>
             </w:r>
           </w:p>
         </w:tc>
@@ -3076,22 +3151,12 @@
         </w:tc>
       </w:tr>
     </w:tbl>
-    <w:bookmarkEnd w:id="32"/>
-    <w:bookmarkStart w:id="33" w:name="section-6"/>
     <w:p>
       <w:pPr>
-        <w:pStyle w:val="Heading2"/>
-      </w:pPr>
-      <w:r>
-        <w:t xml:space="preserve">8.</w:t>
-      </w:r>
-    </w:p>
-    <w:p>
-      <w:pPr>
         <w:pStyle w:val="FirstParagraph"/>
       </w:pPr>
       <w:r>
-        <w:t xml:space="preserve">connection between ANOVA table and summary object</w:t>
+        <w:t xml:space="preserve">Table 1. Analysis of variance table summarizing the statistical restults.</w:t>
       </w:r>
     </w:p>
     <w:bookmarkEnd w:id="33"/>
@@ -3101,7 +3166,7 @@
         <w:pStyle w:val="Heading2"/>
       </w:pPr>
       <w:r>
-        <w:t xml:space="preserve">9.</w:t>
+        <w:t xml:space="preserve">8.</w:t>
       </w:r>
     </w:p>
     <w:p>
@@ -3109,153 +3174,228 @@
         <w:pStyle w:val="FirstParagraph"/>
       </w:pPr>
       <w:r>
-        <w:t xml:space="preserve">context (i.e. what do these stats mean in</w:t>
-      </w:r>
-      <w:r>
-        <w:t xml:space="preserve"> </w:t>
-      </w:r>
-      <w:r>
-        <w:t xml:space="preserve">the context of the original question)?</w:t>
-      </w:r>
-      <w:r>
-        <w:t xml:space="preserve"> </w:t>
-      </w:r>
-      <w:r>
-        <w:t xml:space="preserve">null hypothesis</w:t>
-      </w:r>
-      <w:r>
-        <w:t xml:space="preserve"> </w:t>
-      </w:r>
-      <w:r>
-        <w:t xml:space="preserve">test</w:t>
-      </w:r>
-      <w:r>
-        <w:t xml:space="preserve"> </w:t>
-      </w:r>
-      <w:r>
-        <w:t xml:space="preserve">sample size</w:t>
-      </w:r>
-      <w:r>
-        <w:t xml:space="preserve"> </w:t>
-      </w:r>
-      <w:r>
-        <w:t xml:space="preserve">test statistic</w:t>
-      </w:r>
-      <w:r>
-        <w:t xml:space="preserve"> </w:t>
-      </w:r>
-      <w:r>
-        <w:t xml:space="preserve">degrees of freedom</w:t>
-      </w:r>
-      <w:r>
-        <w:t xml:space="preserve"> </w:t>
-      </w:r>
-      <w:r>
-        <w:t xml:space="preserve">p-value</w:t>
-      </w:r>
-      <w:r>
-        <w:t xml:space="preserve"> </w:t>
-      </w:r>
-      <w:r>
-        <w:t xml:space="preserve">significance level</w:t>
-      </w:r>
-      <w:r>
-        <w:t xml:space="preserve"> </w:t>
-      </w:r>
-      <w:r>
-        <w:t xml:space="preserve">R2</w:t>
-      </w:r>
-      <w:r>
-        <w:t xml:space="preserve"> </w:t>
-      </w:r>
-      <w:r>
-        <w:t xml:space="preserve">interpretation of model equation</w:t>
+        <w:t xml:space="preserve">Though the ANOVA table provides it more succinctly, both the ANOVA and summary functions extract and represent important information about our trout perch model. The test statistic and the p-value can show how accurately the predictor variable (trout perch length) predicts the response variable (trout perch weight).</w:t>
       </w:r>
     </w:p>
     <w:bookmarkEnd w:id="34"/>
-    <w:bookmarkStart w:id="38" w:name="section-8"/>
+    <w:bookmarkStart w:id="35" w:name="section-8"/>
     <w:p>
       <w:pPr>
         <w:pStyle w:val="Heading2"/>
       </w:pPr>
       <w:r>
-        <w:t xml:space="preserve">10.</w:t>
+        <w:t xml:space="preserve">9.</w:t>
       </w:r>
     </w:p>
     <w:p>
       <w:pPr>
-        <w:pStyle w:val="SourceCode"/>
-      </w:pPr>
-      <w:r>
-        <w:rPr>
-          <w:rStyle w:val="CommentTok"/>
-        </w:rPr>
-        <w:t xml:space="preserve"># creating the initial predictions object</w:t>
-      </w:r>
-      <w:r>
-        <w:br/>
-      </w:r>
-      <w:r>
-        <w:rPr>
-          <w:rStyle w:val="NormalTok"/>
-        </w:rPr>
-        <w:t xml:space="preserve">predictions </w:t>
-      </w:r>
-      <w:r>
-        <w:rPr>
-          <w:rStyle w:val="OtherTok"/>
-        </w:rPr>
-        <w:t xml:space="preserve">&lt;-</w:t>
-      </w:r>
-      <w:r>
-        <w:rPr>
-          <w:rStyle w:val="NormalTok"/>
-        </w:rPr>
-        <w:t xml:space="preserve"> </w:t>
-      </w:r>
-      <w:r>
-        <w:rPr>
-          <w:rStyle w:val="FunctionTok"/>
-        </w:rPr>
-        <w:t xml:space="preserve">ggpredict</w:t>
-      </w:r>
-      <w:r>
-        <w:rPr>
-          <w:rStyle w:val="NormalTok"/>
-        </w:rPr>
-        <w:t xml:space="preserve">(trout_model, </w:t>
-      </w:r>
-      <w:r>
-        <w:rPr>
-          <w:rStyle w:val="AttributeTok"/>
-        </w:rPr>
-        <w:t xml:space="preserve">terms =</w:t>
-      </w:r>
-      <w:r>
-        <w:rPr>
-          <w:rStyle w:val="NormalTok"/>
-        </w:rPr>
-        <w:t xml:space="preserve"> </w:t>
-      </w:r>
-      <w:r>
-        <w:rPr>
-          <w:rStyle w:val="StringTok"/>
-        </w:rPr>
-        <w:t xml:space="preserve">"length"</w:t>
-      </w:r>
-      <w:r>
-        <w:rPr>
-          <w:rStyle w:val="NormalTok"/>
-        </w:rPr>
-        <w:t xml:space="preserve">)</w:t>
+        <w:pStyle w:val="FirstParagraph"/>
+      </w:pPr>
+      <w:r>
+        <w:t xml:space="preserve">We performed a linear regression in order to analyze whether the length of a trout perch predicts its weight, our null hypothesis being that the length is not an accurate predictor of its weight. An ANOVA (Table 1) showed the test statistic to be 1,280.8, and the p-value to be &lt; 0.001, meaning that</w:t>
       </w:r>
     </w:p>
     <w:p>
       <w:pPr>
+        <w:pStyle w:val="BodyText"/>
+      </w:pPr>
+      <w:r>
+        <w:t xml:space="preserve">The sample size of our study was initially 489 observations, however, missing data for trout perch weights reduced that number to 290. The ANOVA table (Table 1) shows the test statistic to be 1,280.8, and the p-value to be &lt; 0.001 .</w:t>
+      </w:r>
+      <w:r>
+        <w:t xml:space="preserve"> </w:t>
+      </w:r>
+      <m:oMath>
+        <m:sSup>
+          <m:e>
+            <m:r>
+              <m:t>R</m:t>
+            </m:r>
+          </m:e>
+          <m:sup>
+            <m:r>
+              <m:t>2</m:t>
+            </m:r>
+          </m:sup>
+        </m:sSup>
+      </m:oMath>
+      <w:r>
+        <w:t xml:space="preserve"> </w:t>
+      </w:r>
+      <w:r>
+        <w:t xml:space="preserve">was equal to 0.8164, which shows that our model fits the observed values fairly well.</w:t>
+      </w:r>
+    </w:p>
+    <w:p>
+      <w:pPr>
+        <w:pStyle w:val="BodyText"/>
+      </w:pPr>
+      <w:r>
+        <w:t xml:space="preserve">context (i.e. what do these stats mean in</w:t>
+      </w:r>
+      <w:r>
+        <w:t xml:space="preserve"> </w:t>
+      </w:r>
+      <w:r>
+        <w:t xml:space="preserve">the context of the original question)?</w:t>
+      </w:r>
+      <w:r>
+        <w:t xml:space="preserve"> </w:t>
+      </w:r>
+      <w:r>
+        <w:t xml:space="preserve">null hypothesis</w:t>
+      </w:r>
+      <w:r>
+        <w:t xml:space="preserve"> </w:t>
+      </w:r>
+      <w:r>
+        <w:t xml:space="preserve">test</w:t>
+      </w:r>
+      <w:r>
+        <w:t xml:space="preserve"> </w:t>
+      </w:r>
+      <w:r>
+        <w:t xml:space="preserve">sample size</w:t>
+      </w:r>
+      <w:r>
+        <w:t xml:space="preserve"> </w:t>
+      </w:r>
+      <w:r>
+        <w:t xml:space="preserve">test statistic</w:t>
+      </w:r>
+      <w:r>
+        <w:t xml:space="preserve"> </w:t>
+      </w:r>
+      <w:r>
+        <w:t xml:space="preserve">degrees of freedom 1</w:t>
+      </w:r>
+      <w:r>
+        <w:t xml:space="preserve"> </w:t>
+      </w:r>
+      <w:r>
+        <w:t xml:space="preserve">p-value &lt; 0.001</w:t>
+      </w:r>
+      <w:r>
+        <w:t xml:space="preserve"> </w:t>
+      </w:r>
+      <w:r>
+        <w:t xml:space="preserve">significance level</w:t>
+      </w:r>
+      <w:r>
+        <w:t xml:space="preserve"> </w:t>
+      </w:r>
+      <w:r>
+        <w:t xml:space="preserve">R2 0.8164</w:t>
+      </w:r>
+      <w:r>
+        <w:t xml:space="preserve"> </w:t>
+      </w:r>
+      <w:r>
+        <w:t xml:space="preserve">interpretation of model equation</w:t>
+      </w:r>
+    </w:p>
+    <w:bookmarkEnd w:id="35"/>
+    <w:bookmarkStart w:id="39" w:name="section-9"/>
+    <w:p>
+      <w:pPr>
+        <w:pStyle w:val="Heading2"/>
+      </w:pPr>
+      <w:r>
+        <w:t xml:space="preserve">10.</w:t>
+      </w:r>
+    </w:p>
+    <w:p>
+      <w:pPr>
         <w:pStyle w:val="SourceCode"/>
       </w:pPr>
       <w:r>
         <w:rPr>
+          <w:rStyle w:val="CommentTok"/>
+        </w:rPr>
+        <w:t xml:space="preserve"># creating the initial predictions object</w:t>
+      </w:r>
+      <w:r>
+        <w:br/>
+      </w:r>
+      <w:r>
+        <w:rPr>
+          <w:rStyle w:val="NormalTok"/>
+        </w:rPr>
+        <w:t xml:space="preserve">predictions </w:t>
+      </w:r>
+      <w:r>
+        <w:rPr>
+          <w:rStyle w:val="OtherTok"/>
+        </w:rPr>
+        <w:t xml:space="preserve">&lt;-</w:t>
+      </w:r>
+      <w:r>
+        <w:rPr>
+          <w:rStyle w:val="NormalTok"/>
+        </w:rPr>
+        <w:t xml:space="preserve"> </w:t>
+      </w:r>
+      <w:r>
+        <w:rPr>
+          <w:rStyle w:val="FunctionTok"/>
+        </w:rPr>
+        <w:t xml:space="preserve">ggpredict</w:t>
+      </w:r>
+      <w:r>
+        <w:rPr>
+          <w:rStyle w:val="NormalTok"/>
+        </w:rPr>
+        <w:t xml:space="preserve">(trout_model, </w:t>
+      </w:r>
+      <w:r>
+        <w:rPr>
+          <w:rStyle w:val="AttributeTok"/>
+        </w:rPr>
+        <w:t xml:space="preserve">terms =</w:t>
+      </w:r>
+      <w:r>
+        <w:rPr>
+          <w:rStyle w:val="NormalTok"/>
+        </w:rPr>
+        <w:t xml:space="preserve"> </w:t>
+      </w:r>
+      <w:r>
+        <w:rPr>
+          <w:rStyle w:val="StringTok"/>
+        </w:rPr>
+        <w:t xml:space="preserve">"length"</w:t>
+      </w:r>
+      <w:r>
+        <w:rPr>
+          <w:rStyle w:val="NormalTok"/>
+        </w:rPr>
+        <w:t xml:space="preserve">)</w:t>
+      </w:r>
+    </w:p>
+    <w:p>
+      <w:pPr>
+        <w:pStyle w:val="SourceCode"/>
+      </w:pPr>
+      <w:r>
+        <w:rPr>
+          <w:rStyle w:val="CommentTok"/>
+        </w:rPr>
+        <w:t xml:space="preserve"># creating the plot of predictions</w:t>
+      </w:r>
+      <w:r>
+        <w:br/>
+      </w:r>
+      <w:r>
+        <w:rPr>
+          <w:rStyle w:val="CommentTok"/>
+        </w:rPr>
+        <w:t xml:space="preserve"># underlying data of trout perch dataset</w:t>
+      </w:r>
+      <w:r>
+        <w:br/>
+      </w:r>
+      <w:r>
+        <w:rPr>
           <w:rStyle w:val="NormalTok"/>
         </w:rPr>
         <w:t xml:space="preserve">predict_plot </w:t>
@@ -3385,6 +3525,21 @@
       </w:r>
       <w:r>
         <w:rPr>
+          <w:rStyle w:val="CommentTok"/>
+        </w:rPr>
+        <w:t xml:space="preserve"># plotting predictions</w:t>
+      </w:r>
+      <w:r>
+        <w:br/>
+      </w:r>
+      <w:r>
+        <w:rPr>
+          <w:rStyle w:val="NormalTok"/>
+        </w:rPr>
+        <w:t xml:space="preserve">  </w:t>
+      </w:r>
+      <w:r>
+        <w:rPr>
           <w:rStyle w:val="FunctionTok"/>
         </w:rPr>
         <w:t xml:space="preserve">geom_line</w:t>
@@ -3526,6 +3681,21 @@
       </w:r>
       <w:r>
         <w:rPr>
+          <w:rStyle w:val="CommentTok"/>
+        </w:rPr>
+        <w:t xml:space="preserve"># plotting the confidence interval </w:t>
+      </w:r>
+      <w:r>
+        <w:br/>
+      </w:r>
+      <w:r>
+        <w:rPr>
+          <w:rStyle w:val="NormalTok"/>
+        </w:rPr>
+        <w:t xml:space="preserve">  </w:t>
+      </w:r>
+      <w:r>
+        <w:rPr>
           <w:rStyle w:val="FunctionTok"/>
         </w:rPr>
         <w:t xml:space="preserve">geom_ribbon</w:t>
@@ -3667,6 +3837,21 @@
       </w:r>
       <w:r>
         <w:rPr>
+          <w:rStyle w:val="CommentTok"/>
+        </w:rPr>
+        <w:t xml:space="preserve">#theme and labels</w:t>
+      </w:r>
+      <w:r>
+        <w:br/>
+      </w:r>
+      <w:r>
+        <w:rPr>
+          <w:rStyle w:val="NormalTok"/>
+        </w:rPr>
+        <w:t xml:space="preserve">  </w:t>
+      </w:r>
+      <w:r>
+        <w:rPr>
           <w:rStyle w:val="FunctionTok"/>
         </w:rPr>
         <w:t xml:space="preserve">theme_bw</w:t>
@@ -3729,6 +3914,15 @@
         <w:t xml:space="preserve">, </w:t>
       </w:r>
       <w:r>
+        <w:br/>
+      </w:r>
+      <w:r>
+        <w:rPr>
+          <w:rStyle w:val="NormalTok"/>
+        </w:rPr>
+        <w:t xml:space="preserve">       </w:t>
+      </w:r>
+      <w:r>
         <w:rPr>
           <w:rStyle w:val="AttributeTok"/>
         </w:rPr>
@@ -3745,6 +3939,39 @@
           <w:rStyle w:val="StringTok"/>
         </w:rPr>
         <w:t xml:space="preserve">"Trout perch mass"</w:t>
+      </w:r>
+      <w:r>
+        <w:rPr>
+          <w:rStyle w:val="NormalTok"/>
+        </w:rPr>
+        <w:t xml:space="preserve">,</w:t>
+      </w:r>
+      <w:r>
+        <w:br/>
+      </w:r>
+      <w:r>
+        <w:rPr>
+          <w:rStyle w:val="NormalTok"/>
+        </w:rPr>
+        <w:t xml:space="preserve">       </w:t>
+      </w:r>
+      <w:r>
+        <w:rPr>
+          <w:rStyle w:val="AttributeTok"/>
+        </w:rPr>
+        <w:t xml:space="preserve">caption =</w:t>
+      </w:r>
+      <w:r>
+        <w:rPr>
+          <w:rStyle w:val="NormalTok"/>
+        </w:rPr>
+        <w:t xml:space="preserve"> </w:t>
+      </w:r>
+      <w:r>
+        <w:rPr>
+          <w:rStyle w:val="StringTok"/>
+        </w:rPr>
+        <w:t xml:space="preserve">"Figure 3. Predicted relationship "</w:t>
       </w:r>
       <w:r>
         <w:rPr>
@@ -3777,18 +4004,18 @@
           <wp:inline>
             <wp:extent cx="5334000" cy="4267200"/>
             <wp:effectExtent b="0" l="0" r="0" t="0"/>
-            <wp:docPr descr="" title="" id="36" name="Picture"/>
+            <wp:docPr descr="" title="" id="37" name="Picture"/>
             <a:graphic>
               <a:graphicData uri="http://schemas.openxmlformats.org/drawingml/2006/picture">
                 <pic:pic>
                   <pic:nvPicPr>
-                    <pic:cNvPr descr="HW-04_files/figure-docx/unnamed-chunk-9-1.png" id="37" name="Picture"/>
+                    <pic:cNvPr descr="HW-04_files/figure-docx/unnamed-chunk-8-1.png" id="38" name="Picture"/>
                     <pic:cNvPicPr>
                       <a:picLocks noChangeArrowheads="1" noChangeAspect="1"/>
                     </pic:cNvPicPr>
                   </pic:nvPicPr>
                   <pic:blipFill>
-                    <a:blip r:embed="rId35"/>
+                    <a:blip r:embed="rId36"/>
                     <a:stretch>
                       <a:fillRect/>
                     </a:stretch>
@@ -3815,8 +4042,8 @@
         </w:drawing>
       </w:r>
     </w:p>
-    <w:bookmarkEnd w:id="38"/>
     <w:bookmarkEnd w:id="39"/>
+    <w:bookmarkEnd w:id="40"/>
     <w:sectPr/>
   </w:body>
 </w:document>

</xml_diff>